<commit_message>
Updates Chapter 6 outline
</commit_message>
<xml_diff>
--- a/6_Discussion_and_conclusions/Outline_and_notes_chapter_6.docx
+++ b/6_Discussion_and_conclusions/Outline_and_notes_chapter_6.docx
@@ -31,18 +31,90 @@
         <w:t>Note: some generic words about how the projects presented in this thesis are large scale exploratory works that have also the objective to direct future targeted</w:t>
       </w:r>
       <w:r>
-        <w:t xml:space="preserve"> investigations. Targeted both in the sense of topic (specific questions that my projects have opened </w:t>
-      </w:r>
-      <w:proofErr w:type="gramStart"/>
-      <w:r>
-        <w:t>up;</w:t>
-      </w:r>
-      <w:proofErr w:type="gramEnd"/>
-      <w:r>
-        <w:t xml:space="preserve"> e.g. TAFA in urochordates... (an example for each chapter).. ) but also </w:t>
+        <w:t xml:space="preserve"> investigations. Targeted both in the sense of topic (specific questions that my projects have opened up; e.g. TAFA in urochordates... (an example for each chapter).. ) but also </w:t>
       </w:r>
       <w:r>
         <w:t>in a methodological sense (can be approached with specific experimental approaches – since they are expensive and time consuming it is good to have this type of exploratory large scale bioinformatics works first).</w:t>
+      </w:r>
+    </w:p>
+    <w:p/>
+    <w:p>
+      <w:r>
+        <w:t xml:space="preserve">Comparison of methodologies to </w:t>
+      </w:r>
+      <w:r>
+        <w:t>define</w:t>
+      </w:r>
+      <w:r>
+        <w:t xml:space="preserve"> orthogroups</w:t>
+      </w:r>
+      <w:r>
+        <w:t>/gene families</w:t>
+      </w:r>
+      <w:r>
+        <w:t xml:space="preserve">: </w:t>
+      </w:r>
+      <w:r>
+        <w:t xml:space="preserve">family-specific strategies (e.g. as used in chapter </w:t>
+      </w:r>
+      <w:r>
+        <w:t>3</w:t>
+      </w:r>
+      <w:r>
+        <w:t xml:space="preserve">) versus blind/broadscale approaches (e.g. chapter </w:t>
+      </w:r>
+      <w:r>
+        <w:t>4). Chapter 5 is not very comparable as there was only few families to look at so makes sense to have a targeted approach.</w:t>
+      </w:r>
+      <w:r>
+        <w:t xml:space="preserve"> The problem is when you want to look at contemporarily multiple different families </w:t>
+      </w:r>
+      <w:r>
+        <w:t>and each very different/unrelated. The strategy of doing family-specific data mining (</w:t>
+      </w:r>
+      <w:proofErr w:type="spellStart"/>
+      <w:r>
+        <w:t>ch</w:t>
+      </w:r>
+      <w:proofErr w:type="spellEnd"/>
+      <w:r>
+        <w:t xml:space="preserve"> 3) is more precise and gives you more control over the process without the risk of “missing” errors. </w:t>
+      </w:r>
+      <w:r>
+        <w:t xml:space="preserve">It also allows you to decide the breadth of analyses you want to do, e.g. whole family or subset of family? (e.g. all g alpha proteins or only G alpha </w:t>
+      </w:r>
+      <w:proofErr w:type="spellStart"/>
+      <w:r>
+        <w:t>i</w:t>
+      </w:r>
+      <w:proofErr w:type="spellEnd"/>
+      <w:r>
+        <w:t xml:space="preserve">/o type). </w:t>
+      </w:r>
+      <w:r>
+        <w:t xml:space="preserve">However, it is very time consuming. The approach of using algorithms that detect orthogroups (broccoli, </w:t>
+      </w:r>
+      <w:proofErr w:type="spellStart"/>
+      <w:r>
+        <w:t>orthofinder</w:t>
+      </w:r>
+      <w:proofErr w:type="spellEnd"/>
+      <w:r>
+        <w:t xml:space="preserve">) is very quick and powerful. </w:t>
+      </w:r>
+      <w:r>
+        <w:t xml:space="preserve">They can be used for very large datasets. Although there is less control over the findings, and using mini proteomes (like I did, in which species proteomes had been filtered out with a preliminary loose blast) may cause some biases. Ultimately, though since these datasets are then used for rigorous phylogenetic analysis, any </w:t>
+      </w:r>
+      <w:proofErr w:type="spellStart"/>
+      <w:r>
+        <w:t>incongruounses</w:t>
+      </w:r>
+      <w:proofErr w:type="spellEnd"/>
+      <w:r>
+        <w:t xml:space="preserve"> within the orthogroups may be identified (here I might have some examples to discuss</w:t>
+      </w:r>
+      <w:r>
+        <w:t xml:space="preserve"> e.g. what is situation in SDR+RDH?).</w:t>
       </w:r>
     </w:p>
     <w:p/>

</xml_diff>